<commit_message>
Exam and Assignment - 5 Updated
</commit_message>
<xml_diff>
--- a/Data Mining/DM Assignment5/DM Assignment5.docx
+++ b/Data Mining/DM Assignment5/DM Assignment5.docx
@@ -40,22 +40,202 @@
         <w:t>1) Read Chapter 8 (Sections 8.1 and 8.2) and Chapter 2 (Section 2.4).</w:t>
         <w:br/>
         <w:br/>
-        <w:t>2) Repeat In Class Exercise #50 using the sonar test data instead of the sonar training data and show your R commands for doing so.</w:t>
-        <w:br/>
-        <w:br/>
-        <w:t>3) Repeat In Class Exercise #52 using the sonar test data instead of the sonar training data and show your R commands for doing so.</w:t>
-        <w:br/>
-        <w:br/>
-        <w:t>4) Repeat In Class Exercise #53 using the sonar test data instead of the sonar training data and show your R commands for doing so.</w:t>
-        <w:br/>
-        <w:br/>
-        <w:t>5) Repeat In Class Exercise #54 using the data x&lt;-c(1,2,2.5,3,3.5,4,4.5,5,7,8,8.5,9,9.5,10) instead. Show all your work for each step and be sure to say specifically which points are in each cluster at each step.</w:t>
-        <w:br/>
-        <w:br/>
-        <w:t>6) Repeat In Class Exercise #55 using the data x&lt;-c(1,2,2.5,3,3.5,4,4.5,5,7,8,8.5,9,9.5,10) instead and show your R commands for doing so.</w:t>
-        <w:br/>
-        <w:br/>
-        <w:t>7) Repeat In Class Exercise #56 using the data x&lt;-c(1,2,2.5,3,3.5,4,4.5,5,7,8,8.5,9,9.5,10) instead and show your R commands for doing so.</w:t>
+        <w:t xml:space="preserve">2) </w:t>
+      </w:r>
+      <w:r>
+        <w:rPr>
+          <w:rFonts w:cs="Arial" w:ascii="Arial" w:hAnsi="Arial"/>
+          <w:color w:val="000000"/>
+          <w:sz w:val="27"/>
+          <w:szCs w:val="27"/>
+        </w:rPr>
+        <w:t xml:space="preserve">Use Kmeans() with all `the default values to find the k=2 solution for the first two columns of the sonar test data. Plot these two columns. Also plot the fitted cluster centers using a different color. Finally use the knn() function to assign the cluster membership for the points to the nearest cluster center. Color the points according to their cluster membership. </w:t>
+      </w:r>
+      <w:r>
+        <w:rPr>
+          <w:rFonts w:cs="Arial" w:ascii="Arial" w:hAnsi="Arial"/>
+          <w:color w:val="000000"/>
+          <w:sz w:val="27"/>
+          <w:szCs w:val="27"/>
+        </w:rPr>
+        <w:t xml:space="preserve"> </w:t>
+      </w:r>
+      <w:r>
+        <w:rPr>
+          <w:rFonts w:cs="Arial" w:ascii="Arial" w:hAnsi="Arial"/>
+          <w:color w:val="000000"/>
+          <w:sz w:val="27"/>
+          <w:szCs w:val="27"/>
+        </w:rPr>
+        <w:t>S</w:t>
+      </w:r>
+      <w:r>
+        <w:rPr>
+          <w:rFonts w:cs="Arial" w:ascii="Arial" w:hAnsi="Arial"/>
+          <w:color w:val="000000"/>
+          <w:sz w:val="27"/>
+          <w:szCs w:val="27"/>
+        </w:rPr>
+        <w:t>how your R commands for doing so.</w:t>
+        <w:br/>
+        <w:br/>
+        <w:t xml:space="preserve">3) </w:t>
+      </w:r>
+      <w:r>
+        <w:rPr>
+          <w:rFonts w:cs="Arial" w:ascii="Arial" w:hAnsi="Arial"/>
+          <w:color w:val="000000"/>
+          <w:sz w:val="27"/>
+          <w:szCs w:val="27"/>
+        </w:rPr>
+        <w:t>Graphically compare the cluster memberships from the previous problem to the actual labels in the test data. Also compute the misclassification error that would result if you used your clustering rule to classify the data.</w:t>
+      </w:r>
+      <w:r>
+        <w:rPr>
+          <w:rFonts w:cs="Arial" w:ascii="Arial" w:hAnsi="Arial"/>
+          <w:color w:val="000000"/>
+          <w:sz w:val="27"/>
+          <w:szCs w:val="27"/>
+        </w:rPr>
+        <w:t xml:space="preserve"> </w:t>
+      </w:r>
+      <w:r>
+        <w:rPr>
+          <w:rFonts w:cs="Arial" w:ascii="Arial" w:hAnsi="Arial"/>
+          <w:color w:val="000000"/>
+          <w:sz w:val="27"/>
+          <w:szCs w:val="27"/>
+        </w:rPr>
+        <w:t>S</w:t>
+      </w:r>
+      <w:r>
+        <w:rPr>
+          <w:rFonts w:cs="Arial" w:ascii="Arial" w:hAnsi="Arial"/>
+          <w:color w:val="000000"/>
+          <w:sz w:val="27"/>
+          <w:szCs w:val="27"/>
+        </w:rPr>
+        <w:t>how your R commands for doing so.</w:t>
+        <w:br/>
+        <w:br/>
+        <w:t xml:space="preserve">4) </w:t>
+      </w:r>
+      <w:r>
+        <w:rPr>
+          <w:rFonts w:cs="Arial" w:ascii="Arial" w:hAnsi="Arial"/>
+          <w:color w:val="000000"/>
+          <w:sz w:val="27"/>
+          <w:szCs w:val="27"/>
+        </w:rPr>
+        <w:t>Repeat the previous problem using all 60 columns.</w:t>
+      </w:r>
+      <w:r>
+        <w:rPr>
+          <w:rFonts w:cs="Arial" w:ascii="Arial" w:hAnsi="Arial"/>
+          <w:color w:val="000000"/>
+          <w:sz w:val="27"/>
+          <w:szCs w:val="27"/>
+        </w:rPr>
+        <w:t xml:space="preserve"> </w:t>
+      </w:r>
+      <w:r>
+        <w:rPr>
+          <w:rFonts w:cs="Arial" w:ascii="Arial" w:hAnsi="Arial"/>
+          <w:color w:val="000000"/>
+          <w:sz w:val="27"/>
+          <w:szCs w:val="27"/>
+        </w:rPr>
+        <w:t>S</w:t>
+      </w:r>
+      <w:r>
+        <w:rPr>
+          <w:rFonts w:cs="Arial" w:ascii="Arial" w:hAnsi="Arial"/>
+          <w:color w:val="000000"/>
+          <w:sz w:val="27"/>
+          <w:szCs w:val="27"/>
+        </w:rPr>
+        <w:t>how your R commands for doing so.</w:t>
+        <w:br/>
+        <w:br/>
+        <w:t xml:space="preserve">5) </w:t>
+      </w:r>
+      <w:r>
+        <w:rPr>
+          <w:rFonts w:cs="Arial" w:ascii="Arial" w:hAnsi="Arial"/>
+          <w:color w:val="000000"/>
+          <w:sz w:val="27"/>
+          <w:szCs w:val="27"/>
+        </w:rPr>
+        <w:t xml:space="preserve">Consider the one dimensional data set given  </w:t>
+      </w:r>
+      <w:r>
+        <w:rPr>
+          <w:rFonts w:cs="Arial" w:ascii="Arial" w:hAnsi="Arial"/>
+          <w:color w:val="000000"/>
+          <w:sz w:val="27"/>
+          <w:szCs w:val="27"/>
+        </w:rPr>
+        <w:t xml:space="preserve"> x←c(1,2,2.5,3,3.5,4,4.5,5,7,8,8.5,9,9.5,10). </w:t>
+      </w:r>
+      <w:r>
+        <w:rPr>
+          <w:rFonts w:cs="Arial" w:ascii="Arial" w:hAnsi="Arial"/>
+          <w:color w:val="000000"/>
+          <w:sz w:val="27"/>
+          <w:szCs w:val="27"/>
+        </w:rPr>
+        <w:t>Starting with initial cluster center values of 1 and 2 carry out algorithm 10 until convergence by hand for k=2 clusters.</w:t>
+      </w:r>
+      <w:r>
+        <w:rPr>
+          <w:rFonts w:cs="Arial" w:ascii="Arial" w:hAnsi="Arial"/>
+          <w:color w:val="000000"/>
+          <w:sz w:val="27"/>
+          <w:szCs w:val="27"/>
+        </w:rPr>
+        <w:t xml:space="preserve"> Show all your work for each step and be sure to say specifically which points are in each cluster at each step.</w:t>
+        <w:br/>
+        <w:br/>
+        <w:t xml:space="preserve">6) </w:t>
+      </w:r>
+      <w:r>
+        <w:rPr>
+          <w:rFonts w:cs="Arial" w:ascii="Arial" w:hAnsi="Arial"/>
+          <w:color w:val="000000"/>
+          <w:sz w:val="27"/>
+          <w:szCs w:val="27"/>
+        </w:rPr>
+        <w:t>Repeat the previous problem by writing a loop and verify that the final answer is the same</w:t>
+      </w:r>
+      <w:r>
+        <w:rPr>
+          <w:rFonts w:cs="Arial" w:ascii="Arial" w:hAnsi="Arial"/>
+          <w:color w:val="000000"/>
+          <w:sz w:val="27"/>
+          <w:szCs w:val="27"/>
+        </w:rPr>
+        <w:t xml:space="preserve"> and show your R commands for doing so.</w:t>
+        <w:br/>
+        <w:br/>
+        <w:t xml:space="preserve">7) </w:t>
+      </w:r>
+      <w:r>
+        <w:rPr>
+          <w:rFonts w:cs="Arial" w:ascii="Arial" w:hAnsi="Arial"/>
+          <w:color w:val="000000"/>
+          <w:sz w:val="27"/>
+          <w:szCs w:val="27"/>
+        </w:rPr>
+        <w:t>Verify that the kmeans function gives the same solution for the previous problem when you use all of the default values</w:t>
+      </w:r>
+      <w:r>
+        <w:rPr>
+          <w:rFonts w:cs="Arial" w:ascii="Arial" w:hAnsi="Arial"/>
+          <w:color w:val="000000"/>
+          <w:sz w:val="27"/>
+          <w:szCs w:val="27"/>
+        </w:rPr>
+        <w:t xml:space="preserve"> and show your R commands for doing so.</w:t>
         <w:br/>
         <w:br/>
         <w:t>8) Consider the points x1&lt;-c(1,2) and x2&lt;-c(5,10).</w:t>
@@ -79,7 +259,25 @@
         <w:t>10) Read Chapter 10.</w:t>
         <w:br/>
         <w:br/>
-        <w:t xml:space="preserve">11) Repeat In Class Exercise #59 using the grades for the first midterm at </w:t>
+        <w:t xml:space="preserve">11) </w:t>
+      </w:r>
+      <w:r>
+        <w:rPr>
+          <w:rFonts w:cs="Arial" w:ascii="Arial" w:hAnsi="Arial"/>
+          <w:color w:val="000000"/>
+          <w:sz w:val="27"/>
+          <w:szCs w:val="27"/>
+        </w:rPr>
+        <w:t xml:space="preserve">Use a z score cut off of 3 to identify any outliers </w:t>
+      </w:r>
+      <w:r>
+        <w:rPr>
+          <w:rFonts w:cs="Arial" w:ascii="Arial" w:hAnsi="Arial"/>
+          <w:color w:val="000000"/>
+          <w:sz w:val="27"/>
+          <w:szCs w:val="27"/>
+        </w:rPr>
+        <w:t xml:space="preserve">using the grades for the first midterm at </w:t>
       </w:r>
       <w:hyperlink r:id="rId2">
         <w:r>
@@ -102,7 +300,25 @@
         <w:t>. Are there any outliers according to the z=+/-3 rule? What is the value of the largest z score and what is the value of the smallest (most negative) z score? Show your R commands.</w:t>
         <w:br/>
         <w:br/>
-        <w:t xml:space="preserve">12) Repeat In Class Exercise #59 using the grades for the second midterm at </w:t>
+        <w:t xml:space="preserve">12) </w:t>
+      </w:r>
+      <w:r>
+        <w:rPr>
+          <w:rFonts w:cs="Arial" w:ascii="Arial" w:hAnsi="Arial"/>
+          <w:color w:val="000000"/>
+          <w:sz w:val="27"/>
+          <w:szCs w:val="27"/>
+        </w:rPr>
+        <w:t xml:space="preserve">Use a z score cut off of 3 to identify any outliers </w:t>
+      </w:r>
+      <w:r>
+        <w:rPr>
+          <w:rFonts w:cs="Arial" w:ascii="Arial" w:hAnsi="Arial"/>
+          <w:color w:val="000000"/>
+          <w:sz w:val="27"/>
+          <w:szCs w:val="27"/>
+        </w:rPr>
+        <w:t xml:space="preserve">using the grades for the second midterm at </w:t>
       </w:r>
       <w:hyperlink r:id="rId3">
         <w:r>
@@ -125,7 +341,44 @@
         <w:t>. Are there any outliers according to the z=+/-3 rule? What is the value of the largest z score and what is the value of the smallest (most negative) z score? Show your R commands.</w:t>
         <w:br/>
         <w:br/>
-        <w:t xml:space="preserve">13) Repeat In Class Exercise #60 using Excel for the user agent column of the data at </w:t>
+        <w:t xml:space="preserve">13) </w:t>
+      </w:r>
+      <w:r>
+        <w:rPr>
+          <w:rFonts w:cs="Arial" w:ascii="Arial" w:hAnsi="Arial"/>
+          <w:color w:val="000000"/>
+          <w:sz w:val="27"/>
+          <w:szCs w:val="27"/>
+        </w:rPr>
+        <w:t>Compute the count of each ip address (1</w:t>
+      </w:r>
+      <w:r>
+        <w:rPr>
+          <w:rFonts w:cs="Arial" w:ascii="Arial" w:hAnsi="Arial"/>
+          <w:color w:val="000000"/>
+          <w:sz w:val="27"/>
+          <w:szCs w:val="27"/>
+          <w:vertAlign w:val="superscript"/>
+        </w:rPr>
+        <w:t>st</w:t>
+      </w:r>
+      <w:r>
+        <w:rPr>
+          <w:rFonts w:cs="Arial" w:ascii="Arial" w:hAnsi="Arial"/>
+          <w:color w:val="000000"/>
+          <w:sz w:val="27"/>
+          <w:szCs w:val="27"/>
+        </w:rPr>
+        <w:t xml:space="preserve"> column) in the data stats202log.txt, then use a z score cut off of 3 to identify any outliers for these  counts</w:t>
+      </w:r>
+      <w:r>
+        <w:rPr>
+          <w:rFonts w:cs="Arial" w:ascii="Arial" w:hAnsi="Arial"/>
+          <w:color w:val="000000"/>
+          <w:sz w:val="27"/>
+          <w:szCs w:val="27"/>
+        </w:rPr>
+        <w:t xml:space="preserve"> using Excel for the user agent column of the data at </w:t>
       </w:r>
       <w:hyperlink r:id="rId4">
         <w:r>
@@ -148,7 +401,63 @@
         <w:t>. (The user agent column is the second to last column and the value for it in the first row is "Mozilla/4.0 (compatible; MSIE 7.0; Windows NT 5.1; .NET CLR 1.1.4322)"). What user agents are identified as outliers using the z=+/-3 rule on the counts of the user agents? What are the z scores for these outliers? (You do not need to show any work for this problem because you are using Excel.)</w:t>
         <w:br/>
         <w:br/>
-        <w:t xml:space="preserve">14) Repeat In Class Exercise #61 using the grades for the second midterm at </w:t>
+        <w:t xml:space="preserve">14) </w:t>
+      </w:r>
+      <w:r>
+        <w:rPr>
+          <w:rFonts w:cs="Arial" w:ascii="Arial" w:hAnsi="Arial"/>
+          <w:color w:val="000000"/>
+          <w:sz w:val="27"/>
+          <w:szCs w:val="27"/>
+        </w:rPr>
+        <w:t>Identify any outliers more than 1.5 IQR’s above the 3</w:t>
+      </w:r>
+      <w:r>
+        <w:rPr>
+          <w:rFonts w:cs="Arial" w:ascii="Arial" w:hAnsi="Arial"/>
+          <w:color w:val="000000"/>
+          <w:sz w:val="27"/>
+          <w:szCs w:val="27"/>
+          <w:vertAlign w:val="superscript"/>
+        </w:rPr>
+        <w:t>rd</w:t>
+      </w:r>
+      <w:r>
+        <w:rPr>
+          <w:rFonts w:cs="Arial" w:ascii="Arial" w:hAnsi="Arial"/>
+          <w:color w:val="000000"/>
+          <w:sz w:val="27"/>
+          <w:szCs w:val="27"/>
+        </w:rPr>
+        <w:t xml:space="preserve"> quartile or below the 1</w:t>
+      </w:r>
+      <w:r>
+        <w:rPr>
+          <w:rFonts w:cs="Arial" w:ascii="Arial" w:hAnsi="Arial"/>
+          <w:color w:val="000000"/>
+          <w:sz w:val="27"/>
+          <w:szCs w:val="27"/>
+          <w:vertAlign w:val="superscript"/>
+        </w:rPr>
+        <w:t>st</w:t>
+      </w:r>
+      <w:r>
+        <w:rPr>
+          <w:rFonts w:cs="Arial" w:ascii="Arial" w:hAnsi="Arial"/>
+          <w:color w:val="000000"/>
+          <w:sz w:val="27"/>
+          <w:szCs w:val="27"/>
+        </w:rPr>
+        <w:t xml:space="preserve"> quartile. Verify that these are the same outliers found by the boxplot function </w:t>
+      </w:r>
+      <w:r>
+        <w:rPr>
+          <w:rFonts w:cs="Arial" w:ascii="Arial" w:hAnsi="Arial"/>
+          <w:color w:val="000000"/>
+          <w:sz w:val="27"/>
+          <w:szCs w:val="27"/>
+        </w:rPr>
+        <w:t xml:space="preserve">using the grades for the second midterm at </w:t>
       </w:r>
       <w:hyperlink r:id="rId5">
         <w:r>
@@ -171,7 +480,25 @@
         <w:t>. Show your R commands and include the boxplot. Are any of the grades for the second midterm outliers by this rule? If so, which ones?</w:t>
         <w:br/>
         <w:br/>
-        <w:t xml:space="preserve">15) Repeat In Class Exercise #62 using the midterm grades at </w:t>
+        <w:t xml:space="preserve">15) </w:t>
+      </w:r>
+      <w:r>
+        <w:rPr>
+          <w:rFonts w:cs="Arial" w:ascii="Arial" w:hAnsi="Arial"/>
+          <w:color w:val="000000"/>
+          <w:sz w:val="27"/>
+          <w:szCs w:val="27"/>
+        </w:rPr>
+        <w:t xml:space="preserve">Use functions to fit a least squares regression model which predicts the exam 2 score as a function of the exam 1 score for the data spring2008exams.csv. Plot the fitted line and determine for which points the fitted exam 2 values are the furthest from the actual values using the model residuals </w:t>
+      </w:r>
+      <w:r>
+        <w:rPr>
+          <w:rFonts w:cs="Arial" w:ascii="Arial" w:hAnsi="Arial"/>
+          <w:color w:val="000000"/>
+          <w:sz w:val="27"/>
+          <w:szCs w:val="27"/>
+        </w:rPr>
+        <w:t xml:space="preserve">using the midterm grades at </w:t>
       </w:r>
       <w:hyperlink r:id="rId6">
         <w:r>

</xml_diff>